<commit_message>
Wireframes & User Story
</commit_message>
<xml_diff>
--- a/Assets/User Stories.docx
+++ b/Assets/User Stories.docx
@@ -2,7 +2,7 @@
 <file path=word/document2.xml><?xml version="1.0" encoding="utf-8"?>
 <w:document xmlns:wpc="http://schemas.microsoft.com/office/word/2010/wordprocessingCanvas" xmlns:mc="http://schemas.openxmlformats.org/markup-compatibility/2006" xmlns:o="urn:schemas-microsoft-com:office:office" xmlns:r="http://schemas.openxmlformats.org/officeDocument/2006/relationships" xmlns:m="http://schemas.openxmlformats.org/officeDocument/2006/math" xmlns:v="urn:schemas-microsoft-com:vml" xmlns:wp14="http://schemas.microsoft.com/office/word/2010/wordprocessingDrawing" xmlns:wp="http://schemas.openxmlformats.org/drawingml/2006/wordprocessingDrawing" xmlns:w10="urn:schemas-microsoft-com:office:word" xmlns:w="http://schemas.openxmlformats.org/wordprocessingml/2006/main" xmlns:w14="http://schemas.microsoft.com/office/word/2010/wordml" xmlns:w15="http://schemas.microsoft.com/office/word/2012/wordml" xmlns:wpg="http://schemas.microsoft.com/office/word/2010/wordprocessingGroup" xmlns:wpi="http://schemas.microsoft.com/office/word/2010/wordprocessingInk" xmlns:wne="http://schemas.microsoft.com/office/word/2006/wordml" xmlns:wps="http://schemas.microsoft.com/office/word/2010/wordprocessingShape" mc:Ignorable="w14 w15 wp14">
   <w:body>
-    <w:p xmlns:wp14="http://schemas.microsoft.com/office/word/2010/wordml" wp14:textId="651F64B8">
+    <w:p xmlns:wp14="http://schemas.microsoft.com/office/word/2010/wordml" wp14:textId="36B46C01">
       <w:pPr>
         <w:jc w:val="center"/>
         <w:rPr>
@@ -37,7 +37,62 @@
           <w:i w:val="1"/>
           <w:iCs w:val="1"/>
         </w:rPr>
-        <w:t>(think of a better name)</w:t>
+        <w:t>(think of a better name</w:t>
+      </w:r>
+      <w:r>
+        <w:rPr>
+          <w:b w:val="0"/>
+          <w:bCs w:val="0"/>
+          <w:i w:val="1"/>
+          <w:iCs w:val="1"/>
+        </w:rPr>
+        <w:t>...</w:t>
+      </w:r>
+      <w:r>
+        <w:rPr>
+          <w:b w:val="0"/>
+          <w:bCs w:val="0"/>
+          <w:i w:val="1"/>
+          <w:iCs w:val="1"/>
+        </w:rPr>
+        <w:t xml:space="preserve">Green </w:t>
+      </w:r>
+      <w:r>
+        <w:rPr>
+          <w:b w:val="0"/>
+          <w:bCs w:val="0"/>
+          <w:i w:val="1"/>
+          <w:iCs w:val="1"/>
+        </w:rPr>
+        <w:t>Fairy, Hole in Fun, 19</w:t>
+      </w:r>
+      <w:r>
+        <w:rPr>
+          <w:b w:val="0"/>
+          <w:bCs w:val="0"/>
+          <w:i w:val="1"/>
+          <w:iCs w:val="1"/>
+          <w:vertAlign w:val="superscript"/>
+        </w:rPr>
+        <w:t>th</w:t>
+      </w:r>
+      <w:r>
+        <w:rPr>
+          <w:b w:val="0"/>
+          <w:bCs w:val="0"/>
+          <w:i w:val="1"/>
+          <w:iCs w:val="1"/>
+        </w:rPr>
+        <w:t xml:space="preserve"> Hole</w:t>
+      </w:r>
+      <w:r>
+        <w:rPr>
+          <w:b w:val="0"/>
+          <w:bCs w:val="0"/>
+          <w:i w:val="1"/>
+          <w:iCs w:val="1"/>
+        </w:rPr>
+        <w:t>)</w:t>
       </w:r>
     </w:p>
     <w:p>
@@ -212,7 +267,107 @@
           <w:iCs w:val="0"/>
           <w:u w:val="none"/>
         </w:rPr>
-        <w:t xml:space="preserve">ndicate that I want the food/beverage cart to come find me, optionally, pay a fee for quicker </w:t>
+        <w:t>ndicate that I want the food/beverage cart to come find me</w:t>
+      </w:r>
+      <w:r>
+        <w:rPr>
+          <w:b w:val="0"/>
+          <w:bCs w:val="0"/>
+          <w:i w:val="0"/>
+          <w:iCs w:val="0"/>
+          <w:u w:val="none"/>
+        </w:rPr>
+        <w:t xml:space="preserve"> and a way to indicate what hole</w:t>
+      </w:r>
+      <w:r>
+        <w:rPr>
+          <w:b w:val="0"/>
+          <w:bCs w:val="0"/>
+          <w:i w:val="0"/>
+          <w:iCs w:val="0"/>
+          <w:u w:val="none"/>
+        </w:rPr>
+        <w:t>/course</w:t>
+      </w:r>
+      <w:r>
+        <w:rPr>
+          <w:b w:val="0"/>
+          <w:bCs w:val="0"/>
+          <w:i w:val="0"/>
+          <w:iCs w:val="0"/>
+          <w:u w:val="none"/>
+        </w:rPr>
+        <w:t xml:space="preserve"> I will be located on.</w:t>
+      </w:r>
+      <w:r>
+        <w:rPr>
+          <w:b w:val="0"/>
+          <w:bCs w:val="0"/>
+          <w:i w:val="0"/>
+          <w:iCs w:val="0"/>
+          <w:u w:val="none"/>
+        </w:rPr>
+        <w:t xml:space="preserve"> </w:t>
+      </w:r>
+      <w:r>
+        <w:rPr>
+          <w:b w:val="0"/>
+          <w:bCs w:val="0"/>
+          <w:i w:val="0"/>
+          <w:iCs w:val="0"/>
+          <w:u w:val="none"/>
+        </w:rPr>
+        <w:t>Way to opt in for premium</w:t>
+      </w:r>
+      <w:r>
+        <w:rPr>
+          <w:b w:val="0"/>
+          <w:bCs w:val="0"/>
+          <w:i w:val="0"/>
+          <w:iCs w:val="0"/>
+          <w:u w:val="none"/>
+        </w:rPr>
+        <w:t xml:space="preserve"> </w:t>
+      </w:r>
+      <w:r>
+        <w:rPr>
+          <w:b w:val="0"/>
+          <w:bCs w:val="0"/>
+          <w:i w:val="0"/>
+          <w:iCs w:val="0"/>
+          <w:u w:val="none"/>
+        </w:rPr>
+        <w:t>(</w:t>
+      </w:r>
+      <w:r>
+        <w:rPr>
+          <w:b w:val="0"/>
+          <w:bCs w:val="0"/>
+          <w:i w:val="0"/>
+          <w:iCs w:val="0"/>
+          <w:u w:val="none"/>
+        </w:rPr>
+        <w:t>fee</w:t>
+      </w:r>
+      <w:r>
+        <w:rPr>
+          <w:b w:val="0"/>
+          <w:bCs w:val="0"/>
+          <w:i w:val="0"/>
+          <w:iCs w:val="0"/>
+          <w:u w:val="none"/>
+        </w:rPr>
+        <w:t>/tip</w:t>
+      </w:r>
+      <w:r>
+        <w:rPr>
+          <w:b w:val="0"/>
+          <w:bCs w:val="0"/>
+          <w:i w:val="0"/>
+          <w:iCs w:val="0"/>
+          <w:u w:val="none"/>
+        </w:rPr>
+        <w:t xml:space="preserve"> for quicker </w:t>
       </w:r>
       <w:r>
         <w:rPr>
@@ -223,6 +378,16 @@
           <w:u w:val="none"/>
         </w:rPr>
         <w:t>service</w:t>
+      </w:r>
+      <w:r>
+        <w:rPr>
+          <w:b w:val="0"/>
+          <w:bCs w:val="0"/>
+          <w:i w:val="0"/>
+          <w:iCs w:val="0"/>
+          <w:u w:val="none"/>
+        </w:rPr>
+        <w:t>)</w:t>
       </w:r>
     </w:p>
     <w:p>
@@ -683,15 +848,28 @@
     <w:p>
       <w:pPr>
         <w:pStyle w:val="Normal"/>
-        <w:jc w:val="left"/>
-        <w:rPr>
-          <w:b w:val="0"/>
-          <w:bCs w:val="0"/>
-          <w:i w:val="0"/>
-          <w:iCs w:val="0"/>
-          <w:u w:val="none"/>
-        </w:rPr>
-      </w:pPr>
+        <w:bidi w:val="0"/>
+        <w:spacing w:before="0" w:beforeAutospacing="off" w:after="160" w:afterAutospacing="off" w:line="259" w:lineRule="auto"/>
+        <w:ind/>
+        <w:jc w:val="left"/>
+        <w:rPr>
+          <w:b w:val="0"/>
+          <w:bCs w:val="0"/>
+          <w:i w:val="0"/>
+          <w:iCs w:val="0"/>
+          <w:u w:val="none"/>
+        </w:rPr>
+      </w:pPr>
+      <w:r>
+        <w:rPr>
+          <w:b w:val="1"/>
+          <w:bCs w:val="1"/>
+          <w:i w:val="0"/>
+          <w:iCs w:val="0"/>
+          <w:u w:val="single"/>
+        </w:rPr>
+        <w:t>Wireframes:</w:t>
+      </w:r>
     </w:p>
     <w:p>
       <w:pPr>
@@ -700,42 +878,43 @@
         <w:spacing w:before="0" w:beforeAutospacing="off" w:after="160" w:afterAutospacing="off" w:line="259" w:lineRule="auto"/>
         <w:ind w:left="0" w:right="0"/>
         <w:jc w:val="left"/>
-      </w:pPr>
-      <w:r>
-        <w:rPr>
-          <w:b w:val="1"/>
-          <w:bCs w:val="1"/>
-          <w:i w:val="0"/>
-          <w:iCs w:val="0"/>
-          <w:u w:val="single"/>
-        </w:rPr>
-        <w:t>Wireframes:</w:t>
-      </w:r>
-    </w:p>
-    <w:p>
-      <w:pPr>
-        <w:pStyle w:val="Normal"/>
-        <w:bidi w:val="0"/>
-        <w:spacing w:before="0" w:beforeAutospacing="off" w:after="160" w:afterAutospacing="off" w:line="259" w:lineRule="auto"/>
-        <w:ind w:left="0" w:right="0"/>
-        <w:jc w:val="left"/>
-        <w:rPr>
-          <w:b w:val="0"/>
-          <w:bCs w:val="0"/>
-          <w:i w:val="0"/>
-          <w:iCs w:val="0"/>
-          <w:u w:val="none"/>
-        </w:rPr>
-      </w:pPr>
-      <w:r>
-        <w:rPr>
-          <w:b w:val="0"/>
-          <w:bCs w:val="0"/>
-          <w:i w:val="0"/>
-          <w:iCs w:val="0"/>
-          <w:u w:val="none"/>
-        </w:rPr>
-        <w:t>Mobile App (I think we learn about these in Week 9/10)</w:t>
+        <w:rPr>
+          <w:b w:val="0"/>
+          <w:bCs w:val="0"/>
+          <w:i w:val="0"/>
+          <w:iCs w:val="0"/>
+          <w:u w:val="none"/>
+        </w:rPr>
+      </w:pPr>
+      <w:r>
+        <w:rPr>
+          <w:b w:val="0"/>
+          <w:bCs w:val="0"/>
+          <w:i w:val="0"/>
+          <w:iCs w:val="0"/>
+          <w:u w:val="none"/>
+        </w:rPr>
+        <w:t xml:space="preserve">Mobile App </w:t>
+      </w:r>
+      <w:r>
+        <w:rPr>
+          <w:b w:val="0"/>
+          <w:bCs w:val="0"/>
+          <w:i w:val="0"/>
+          <w:iCs w:val="0"/>
+          <w:u w:val="none"/>
+        </w:rPr>
+        <w:t xml:space="preserve">or iPhone friendly webpage </w:t>
+      </w:r>
+      <w:r>
+        <w:rPr>
+          <w:b w:val="0"/>
+          <w:bCs w:val="0"/>
+          <w:i w:val="0"/>
+          <w:iCs w:val="0"/>
+          <w:u w:val="none"/>
+        </w:rPr>
+        <w:t>(I think we learn about these in Week 9/10)</w:t>
       </w:r>
     </w:p>
     <w:p>
@@ -877,8 +1056,20 @@
           <w:iCs w:val="0"/>
           <w:u w:val="none"/>
         </w:rPr>
-        <w:t>Log in/log out capability</w:t>
-      </w:r>
+        <w:t xml:space="preserve">Log in/log out </w:t>
+      </w:r>
+      <w:proofErr w:type="gramStart"/>
+      <w:r>
+        <w:rPr>
+          <w:b w:val="0"/>
+          <w:bCs w:val="0"/>
+          <w:i w:val="0"/>
+          <w:iCs w:val="0"/>
+          <w:u w:val="none"/>
+        </w:rPr>
+        <w:t>capability</w:t>
+      </w:r>
+      <w:proofErr w:type="gramEnd"/>
     </w:p>
     <w:p>
       <w:pPr>
@@ -910,43 +1101,50 @@
           <w:iCs w:val="0"/>
           <w:u w:val="none"/>
         </w:rPr>
-        <w:t>Order waiting page</w:t>
-      </w:r>
-    </w:p>
-    <w:p>
-      <w:pPr>
-        <w:pStyle w:val="Normal"/>
+        <w:t xml:space="preserve">Order waiting </w:t>
+      </w:r>
+      <w:r>
+        <w:rPr>
+          <w:b w:val="0"/>
+          <w:bCs w:val="0"/>
+          <w:i w:val="0"/>
+          <w:iCs w:val="0"/>
+          <w:u w:val="none"/>
+        </w:rPr>
+        <w:t>page</w:t>
+      </w:r>
+    </w:p>
+    <w:p>
+      <w:pPr>
+        <w:pStyle w:val="ListParagraph"/>
+        <w:numPr>
+          <w:ilvl w:val="1"/>
+          <w:numId w:val="8"/>
+        </w:numPr>
         <w:bidi w:val="0"/>
         <w:spacing w:before="0" w:beforeAutospacing="off" w:after="0" w:afterAutospacing="off" w:line="259" w:lineRule="auto"/>
-        <w:ind w:left="0" w:right="0"/>
-        <w:jc w:val="left"/>
-        <w:rPr>
-          <w:b w:val="0"/>
-          <w:bCs w:val="0"/>
-          <w:i w:val="0"/>
-          <w:iCs w:val="0"/>
-          <w:u w:val="none"/>
-        </w:rPr>
-      </w:pPr>
-      <w:r>
-        <w:rPr>
-          <w:b w:val="0"/>
-          <w:bCs w:val="0"/>
-          <w:i w:val="0"/>
-          <w:iCs w:val="0"/>
-          <w:u w:val="none"/>
-        </w:rPr>
-        <w:t xml:space="preserve">- </w:t>
-      </w:r>
-      <w:r>
-        <w:rPr>
-          <w:b w:val="0"/>
-          <w:bCs w:val="0"/>
-          <w:i w:val="0"/>
-          <w:iCs w:val="0"/>
-          <w:u w:val="none"/>
-        </w:rPr>
-        <w:t xml:space="preserve"> display estimated time left before the cart person arrives</w:t>
+        <w:ind w:right="0"/>
+        <w:jc w:val="left"/>
+        <w:rPr>
+          <w:rFonts w:ascii="Calibri" w:hAnsi="Calibri" w:eastAsia="Calibri" w:cs="Calibri" w:asciiTheme="minorAscii" w:hAnsiTheme="minorAscii" w:eastAsiaTheme="minorAscii" w:cstheme="minorAscii"/>
+          <w:b w:val="0"/>
+          <w:bCs w:val="0"/>
+          <w:i w:val="0"/>
+          <w:iCs w:val="0"/>
+          <w:sz w:val="22"/>
+          <w:szCs w:val="22"/>
+          <w:u w:val="none"/>
+        </w:rPr>
+      </w:pPr>
+      <w:r>
+        <w:rPr>
+          <w:b w:val="0"/>
+          <w:bCs w:val="0"/>
+          <w:i w:val="0"/>
+          <w:iCs w:val="0"/>
+          <w:u w:val="none"/>
+        </w:rPr>
+        <w:t>display estimated time left before the cart person arrives</w:t>
       </w:r>
     </w:p>
     <w:p>
@@ -1123,6 +1321,117 @@
 
 <file path=word/numbering.xml><?xml version="1.0" encoding="utf-8"?>
 <w:numbering xmlns:w="http://schemas.openxmlformats.org/wordprocessingml/2006/main">
+  <w:abstractNum xmlns:w="http://schemas.openxmlformats.org/wordprocessingml/2006/main" w:abstractNumId="8">
+    <w:multiLevelType xmlns:w="http://schemas.openxmlformats.org/wordprocessingml/2006/main" w:val="hybridMultilevel"/>
+    <w:lvl xmlns:w="http://schemas.openxmlformats.org/wordprocessingml/2006/main" w:ilvl="0">
+      <w:start w:val="1"/>
+      <w:numFmt w:val="bullet"/>
+      <w:lvlText w:val=""/>
+      <w:lvlJc w:val="left"/>
+      <w:pPr>
+        <w:ind w:left="720" w:hanging="360"/>
+      </w:pPr>
+      <w:rPr>
+        <w:rFonts w:hint="default" w:ascii="Symbol" w:hAnsi="Symbol"/>
+      </w:rPr>
+    </w:lvl>
+    <w:lvl xmlns:w="http://schemas.openxmlformats.org/wordprocessingml/2006/main" w:ilvl="1">
+      <w:start w:val="1"/>
+      <w:numFmt w:val="bullet"/>
+      <w:lvlText w:val="-"/>
+      <w:lvlJc w:val="left"/>
+      <w:pPr>
+        <w:ind w:left="1440" w:hanging="360"/>
+      </w:pPr>
+      <w:rPr>
+        <w:rFonts w:hint="default" w:ascii="Calibri" w:hAnsi="Calibri"/>
+      </w:rPr>
+    </w:lvl>
+    <w:lvl xmlns:w="http://schemas.openxmlformats.org/wordprocessingml/2006/main" w:ilvl="2">
+      <w:start w:val="1"/>
+      <w:numFmt w:val="bullet"/>
+      <w:lvlText w:val=""/>
+      <w:lvlJc w:val="left"/>
+      <w:pPr>
+        <w:ind w:left="2160" w:hanging="360"/>
+      </w:pPr>
+      <w:rPr>
+        <w:rFonts w:hint="default" w:ascii="Wingdings" w:hAnsi="Wingdings"/>
+      </w:rPr>
+    </w:lvl>
+    <w:lvl xmlns:w="http://schemas.openxmlformats.org/wordprocessingml/2006/main" w:ilvl="3">
+      <w:start w:val="1"/>
+      <w:numFmt w:val="bullet"/>
+      <w:lvlText w:val=""/>
+      <w:lvlJc w:val="left"/>
+      <w:pPr>
+        <w:ind w:left="2880" w:hanging="360"/>
+      </w:pPr>
+      <w:rPr>
+        <w:rFonts w:hint="default" w:ascii="Symbol" w:hAnsi="Symbol"/>
+      </w:rPr>
+    </w:lvl>
+    <w:lvl xmlns:w="http://schemas.openxmlformats.org/wordprocessingml/2006/main" w:ilvl="4">
+      <w:start w:val="1"/>
+      <w:numFmt w:val="bullet"/>
+      <w:lvlText w:val="o"/>
+      <w:lvlJc w:val="left"/>
+      <w:pPr>
+        <w:ind w:left="3600" w:hanging="360"/>
+      </w:pPr>
+      <w:rPr>
+        <w:rFonts w:hint="default" w:ascii="Courier New" w:hAnsi="Courier New"/>
+      </w:rPr>
+    </w:lvl>
+    <w:lvl xmlns:w="http://schemas.openxmlformats.org/wordprocessingml/2006/main" w:ilvl="5">
+      <w:start w:val="1"/>
+      <w:numFmt w:val="bullet"/>
+      <w:lvlText w:val=""/>
+      <w:lvlJc w:val="left"/>
+      <w:pPr>
+        <w:ind w:left="4320" w:hanging="360"/>
+      </w:pPr>
+      <w:rPr>
+        <w:rFonts w:hint="default" w:ascii="Wingdings" w:hAnsi="Wingdings"/>
+      </w:rPr>
+    </w:lvl>
+    <w:lvl xmlns:w="http://schemas.openxmlformats.org/wordprocessingml/2006/main" w:ilvl="6">
+      <w:start w:val="1"/>
+      <w:numFmt w:val="bullet"/>
+      <w:lvlText w:val=""/>
+      <w:lvlJc w:val="left"/>
+      <w:pPr>
+        <w:ind w:left="5040" w:hanging="360"/>
+      </w:pPr>
+      <w:rPr>
+        <w:rFonts w:hint="default" w:ascii="Symbol" w:hAnsi="Symbol"/>
+      </w:rPr>
+    </w:lvl>
+    <w:lvl xmlns:w="http://schemas.openxmlformats.org/wordprocessingml/2006/main" w:ilvl="7">
+      <w:start w:val="1"/>
+      <w:numFmt w:val="bullet"/>
+      <w:lvlText w:val="o"/>
+      <w:lvlJc w:val="left"/>
+      <w:pPr>
+        <w:ind w:left="5760" w:hanging="360"/>
+      </w:pPr>
+      <w:rPr>
+        <w:rFonts w:hint="default" w:ascii="Courier New" w:hAnsi="Courier New"/>
+      </w:rPr>
+    </w:lvl>
+    <w:lvl xmlns:w="http://schemas.openxmlformats.org/wordprocessingml/2006/main" w:ilvl="8">
+      <w:start w:val="1"/>
+      <w:numFmt w:val="bullet"/>
+      <w:lvlText w:val=""/>
+      <w:lvlJc w:val="left"/>
+      <w:pPr>
+        <w:ind w:left="6480" w:hanging="360"/>
+      </w:pPr>
+      <w:rPr>
+        <w:rFonts w:hint="default" w:ascii="Wingdings" w:hAnsi="Wingdings"/>
+      </w:rPr>
+    </w:lvl>
+  </w:abstractNum>
   <w:abstractNum xmlns:w="http://schemas.openxmlformats.org/wordprocessingml/2006/main" w:abstractNumId="7">
     <w:multiLevelType xmlns:w="http://schemas.openxmlformats.org/wordprocessingml/2006/main" w:val="hybridMultilevel"/>
     <w:lvl xmlns:w="http://schemas.openxmlformats.org/wordprocessingml/2006/main" w:ilvl="0">
@@ -1873,6 +2182,9 @@
       </w:rPr>
     </w:lvl>
   </w:abstractNum>
+  <w:num w:numId="8">
+    <w:abstractNumId w:val="8"/>
+  </w:num>
   <w:num w:numId="7">
     <w:abstractNumId w:val="7"/>
   </w:num>

</xml_diff>